<commit_message>
Update Aula_3_Auditoria das questões do quiz.docx
</commit_message>
<xml_diff>
--- a/Atividades/Aula_3_Auditoria das questões do quiz.docx
+++ b/Atividades/Aula_3_Auditoria das questões do quiz.docx
@@ -347,18 +347,8 @@
           <w:sz w:val="24"/>
           <w:szCs w:val="24"/>
         </w:rPr>
-        <w:t xml:space="preserve">Não há uma forma nativa de definir constantes em </w:t>
-      </w:r>
-      <w:proofErr w:type="gramStart"/>
-      <w:r>
-        <w:rPr>
-          <w:rFonts w:ascii="Arial" w:hAnsi="Arial" w:cs="Arial"/>
-          <w:sz w:val="24"/>
-          <w:szCs w:val="24"/>
-        </w:rPr>
-        <w:t>Python</w:t>
-      </w:r>
-      <w:proofErr w:type="gramEnd"/>
+        <w:t>Não há uma forma nativa de definir constantes em Python</w:t>
+      </w:r>
       <w:r>
         <w:rPr>
           <w:rFonts w:ascii="Arial" w:hAnsi="Arial" w:cs="Arial"/>
@@ -523,67 +513,49 @@
           <w:sz w:val="24"/>
           <w:szCs w:val="24"/>
         </w:rPr>
+        <w:t xml:space="preserve">Igual a </w:t>
+      </w:r>
+      <w:r>
+        <w:rPr>
+          <w:rFonts w:ascii="Arial" w:hAnsi="Arial" w:cs="Arial"/>
+          <w:sz w:val="24"/>
+          <w:szCs w:val="24"/>
+        </w:rPr>
+        <w:t xml:space="preserve">pergunta </w:t>
+      </w:r>
+      <w:r>
+        <w:rPr>
+          <w:rFonts w:ascii="Arial" w:hAnsi="Arial" w:cs="Arial"/>
+          <w:sz w:val="24"/>
+          <w:szCs w:val="24"/>
+        </w:rPr>
+        <w:t>anterior</w:t>
+      </w:r>
+      <w:r>
+        <w:rPr>
+          <w:rFonts w:ascii="Arial" w:hAnsi="Arial" w:cs="Arial"/>
+          <w:sz w:val="24"/>
+          <w:szCs w:val="24"/>
+        </w:rPr>
+        <w:t>, não há uma forma nativa de definir constantes em R mas usa-se nomes de variáveis em maiúsculas para indicar que são constantes.</w:t>
+      </w:r>
+    </w:p>
+    <w:p>
+      <w:pPr>
+        <w:rPr>
+          <w:rFonts w:ascii="Arial" w:hAnsi="Arial" w:cs="Arial"/>
+          <w:sz w:val="24"/>
+          <w:szCs w:val="24"/>
+        </w:rPr>
+      </w:pPr>
+      <w:r>
+        <w:rPr>
+          <w:rFonts w:ascii="Arial" w:hAnsi="Arial" w:cs="Arial"/>
+          <w:noProof/>
+          <w:sz w:val="24"/>
+          <w:szCs w:val="24"/>
+        </w:rPr>
         <w:lastRenderedPageBreak/>
-        <w:t xml:space="preserve">Igual a </w:t>
-      </w:r>
-      <w:r>
-        <w:rPr>
-          <w:rFonts w:ascii="Arial" w:hAnsi="Arial" w:cs="Arial"/>
-          <w:sz w:val="24"/>
-          <w:szCs w:val="24"/>
-        </w:rPr>
-        <w:t xml:space="preserve">pergunta </w:t>
-      </w:r>
-      <w:r>
-        <w:rPr>
-          <w:rFonts w:ascii="Arial" w:hAnsi="Arial" w:cs="Arial"/>
-          <w:sz w:val="24"/>
-          <w:szCs w:val="24"/>
-        </w:rPr>
-        <w:t>anterior</w:t>
-      </w:r>
-      <w:r>
-        <w:rPr>
-          <w:rFonts w:ascii="Arial" w:hAnsi="Arial" w:cs="Arial"/>
-          <w:sz w:val="24"/>
-          <w:szCs w:val="24"/>
-        </w:rPr>
-        <w:t xml:space="preserve">, não há uma forma nativa de definir constantes em </w:t>
-      </w:r>
-      <w:proofErr w:type="gramStart"/>
-      <w:r>
-        <w:rPr>
-          <w:rFonts w:ascii="Arial" w:hAnsi="Arial" w:cs="Arial"/>
-          <w:sz w:val="24"/>
-          <w:szCs w:val="24"/>
-        </w:rPr>
-        <w:t>R</w:t>
-      </w:r>
-      <w:proofErr w:type="gramEnd"/>
-      <w:r>
-        <w:rPr>
-          <w:rFonts w:ascii="Arial" w:hAnsi="Arial" w:cs="Arial"/>
-          <w:sz w:val="24"/>
-          <w:szCs w:val="24"/>
-        </w:rPr>
-        <w:t xml:space="preserve"> mas usa-se nomes de variáveis em maiúsculas para indicar que são constantes.</w:t>
-      </w:r>
-    </w:p>
-    <w:p>
-      <w:pPr>
-        <w:rPr>
-          <w:rFonts w:ascii="Arial" w:hAnsi="Arial" w:cs="Arial"/>
-          <w:sz w:val="24"/>
-          <w:szCs w:val="24"/>
-        </w:rPr>
-      </w:pPr>
-      <w:r>
-        <w:rPr>
-          <w:rFonts w:ascii="Arial" w:hAnsi="Arial" w:cs="Arial"/>
-          <w:noProof/>
-          <w:sz w:val="24"/>
-          <w:szCs w:val="24"/>
-        </w:rPr>
         <w:drawing>
           <wp:inline distT="0" distB="0" distL="0" distR="0" wp14:anchorId="672CE209" wp14:editId="3EED3017">
             <wp:extent cx="1430390" cy="1080000"/>
@@ -648,25 +620,7 @@
           <w:sz w:val="24"/>
           <w:szCs w:val="24"/>
         </w:rPr>
-        <w:t xml:space="preserve">5) Qual é a maneira correta de definir uma </w:t>
-      </w:r>
-      <w:proofErr w:type="spellStart"/>
-      <w:r>
-        <w:rPr>
-          <w:rFonts w:ascii="Arial" w:hAnsi="Arial" w:cs="Arial"/>
-          <w:sz w:val="24"/>
-          <w:szCs w:val="24"/>
-        </w:rPr>
-        <w:t>string</w:t>
-      </w:r>
-      <w:proofErr w:type="spellEnd"/>
-      <w:r>
-        <w:rPr>
-          <w:rFonts w:ascii="Arial" w:hAnsi="Arial" w:cs="Arial"/>
-          <w:sz w:val="24"/>
-          <w:szCs w:val="24"/>
-        </w:rPr>
-        <w:t xml:space="preserve"> em Python?</w:t>
+        <w:t>5) Qual é a maneira correta de definir uma string em Python?</w:t>
       </w:r>
     </w:p>
     <w:p>
@@ -724,25 +678,7 @@
           <w:sz w:val="24"/>
           <w:szCs w:val="24"/>
         </w:rPr>
-        <w:t xml:space="preserve">Em Python, </w:t>
-      </w:r>
-      <w:proofErr w:type="spellStart"/>
-      <w:r>
-        <w:rPr>
-          <w:rFonts w:ascii="Arial" w:hAnsi="Arial" w:cs="Arial"/>
-          <w:sz w:val="24"/>
-          <w:szCs w:val="24"/>
-        </w:rPr>
-        <w:t>strings</w:t>
-      </w:r>
-      <w:proofErr w:type="spellEnd"/>
-      <w:r>
-        <w:rPr>
-          <w:rFonts w:ascii="Arial" w:hAnsi="Arial" w:cs="Arial"/>
-          <w:sz w:val="24"/>
-          <w:szCs w:val="24"/>
-        </w:rPr>
-        <w:t xml:space="preserve"> podem ser definidas usando aspas simples ou duplas.</w:t>
+        <w:t>Em Python, strings podem ser definidas usando aspas simples ou duplas.</w:t>
       </w:r>
     </w:p>
     <w:p>
@@ -867,25 +803,7 @@
           <w:sz w:val="24"/>
           <w:szCs w:val="24"/>
         </w:rPr>
-        <w:t xml:space="preserve">Em R, </w:t>
-      </w:r>
-      <w:proofErr w:type="spellStart"/>
-      <w:r>
-        <w:rPr>
-          <w:rFonts w:ascii="Arial" w:hAnsi="Arial" w:cs="Arial"/>
-          <w:sz w:val="24"/>
-          <w:szCs w:val="24"/>
-        </w:rPr>
-        <w:t>strings</w:t>
-      </w:r>
-      <w:proofErr w:type="spellEnd"/>
-      <w:r>
-        <w:rPr>
-          <w:rFonts w:ascii="Arial" w:hAnsi="Arial" w:cs="Arial"/>
-          <w:sz w:val="24"/>
-          <w:szCs w:val="24"/>
-        </w:rPr>
-        <w:t xml:space="preserve"> são definidas entre aspas duplas, e a atribuição é feita usando a seta &lt;-.</w:t>
+        <w:t>Em R, strings são definidas entre aspas duplas, e a atribuição é feita usando a seta &lt;-.</w:t>
       </w:r>
     </w:p>
     <w:p>
@@ -1003,16 +921,14 @@
           <w:szCs w:val="24"/>
         </w:rPr>
       </w:pPr>
-      <w:proofErr w:type="gramStart"/>
-      <w:r>
-        <w:rPr>
-          <w:rFonts w:ascii="Arial" w:hAnsi="Arial" w:cs="Arial"/>
-          <w:sz w:val="24"/>
-          <w:szCs w:val="24"/>
-        </w:rPr>
-        <w:t>numero</w:t>
-      </w:r>
-      <w:proofErr w:type="gramEnd"/>
+      <w:r>
+        <w:rPr>
+          <w:rFonts w:ascii="Arial" w:hAnsi="Arial" w:cs="Arial"/>
+          <w:sz w:val="24"/>
+          <w:szCs w:val="24"/>
+        </w:rPr>
+        <w:t>número</w:t>
+      </w:r>
       <w:r>
         <w:rPr>
           <w:rFonts w:ascii="Arial" w:hAnsi="Arial" w:cs="Arial"/>
@@ -1138,58 +1054,58 @@
           <w:szCs w:val="24"/>
         </w:rPr>
       </w:pPr>
-      <w:proofErr w:type="gramStart"/>
-      <w:r>
-        <w:rPr>
-          <w:rFonts w:ascii="Arial" w:hAnsi="Arial" w:cs="Arial"/>
+      <w:proofErr w:type="spellStart"/>
+      <w:r>
+        <w:rPr>
+          <w:rFonts w:ascii="Arial" w:hAnsi="Arial" w:cs="Arial"/>
+          <w:sz w:val="24"/>
+          <w:szCs w:val="24"/>
+        </w:rPr>
+        <w:t>numero</w:t>
+      </w:r>
+      <w:proofErr w:type="spellEnd"/>
+      <w:r>
+        <w:rPr>
+          <w:rFonts w:ascii="Arial" w:hAnsi="Arial" w:cs="Arial"/>
+          <w:sz w:val="24"/>
+          <w:szCs w:val="24"/>
+        </w:rPr>
+        <w:t xml:space="preserve"> &lt;- 100</w:t>
+      </w:r>
+    </w:p>
+    <w:p>
+      <w:pPr>
+        <w:rPr>
+          <w:rFonts w:ascii="Arial" w:hAnsi="Arial" w:cs="Arial"/>
+          <w:sz w:val="24"/>
+          <w:szCs w:val="24"/>
+        </w:rPr>
+      </w:pPr>
+      <w:r>
+        <w:rPr>
+          <w:rFonts w:ascii="Arial" w:hAnsi="Arial" w:cs="Arial"/>
+          <w:sz w:val="24"/>
+          <w:szCs w:val="24"/>
+        </w:rPr>
+        <w:t>Em R, números inteiros são atribuídos diretamente a variáveis usando a seta &lt;-.</w:t>
+      </w:r>
+    </w:p>
+    <w:p>
+      <w:pPr>
+        <w:rPr>
+          <w:rFonts w:ascii="Arial" w:hAnsi="Arial" w:cs="Arial"/>
+          <w:sz w:val="24"/>
+          <w:szCs w:val="24"/>
+        </w:rPr>
+      </w:pPr>
+      <w:r>
+        <w:rPr>
+          <w:rFonts w:ascii="Arial" w:hAnsi="Arial" w:cs="Arial"/>
+          <w:noProof/>
           <w:sz w:val="24"/>
           <w:szCs w:val="24"/>
         </w:rPr>
         <w:lastRenderedPageBreak/>
-        <w:t>numero</w:t>
-      </w:r>
-      <w:proofErr w:type="gramEnd"/>
-      <w:r>
-        <w:rPr>
-          <w:rFonts w:ascii="Arial" w:hAnsi="Arial" w:cs="Arial"/>
-          <w:sz w:val="24"/>
-          <w:szCs w:val="24"/>
-        </w:rPr>
-        <w:t xml:space="preserve"> &lt;- 100</w:t>
-      </w:r>
-    </w:p>
-    <w:p>
-      <w:pPr>
-        <w:rPr>
-          <w:rFonts w:ascii="Arial" w:hAnsi="Arial" w:cs="Arial"/>
-          <w:sz w:val="24"/>
-          <w:szCs w:val="24"/>
-        </w:rPr>
-      </w:pPr>
-      <w:r>
-        <w:rPr>
-          <w:rFonts w:ascii="Arial" w:hAnsi="Arial" w:cs="Arial"/>
-          <w:sz w:val="24"/>
-          <w:szCs w:val="24"/>
-        </w:rPr>
-        <w:t>Em R, números inteiros são atribuídos diretamente a variáveis usando a seta &lt;-.</w:t>
-      </w:r>
-    </w:p>
-    <w:p>
-      <w:pPr>
-        <w:rPr>
-          <w:rFonts w:ascii="Arial" w:hAnsi="Arial" w:cs="Arial"/>
-          <w:sz w:val="24"/>
-          <w:szCs w:val="24"/>
-        </w:rPr>
-      </w:pPr>
-      <w:r>
-        <w:rPr>
-          <w:rFonts w:ascii="Arial" w:hAnsi="Arial" w:cs="Arial"/>
-          <w:noProof/>
-          <w:sz w:val="24"/>
-          <w:szCs w:val="24"/>
-        </w:rPr>
         <w:drawing>
           <wp:inline distT="0" distB="0" distL="0" distR="0" wp14:anchorId="55E20ED7" wp14:editId="08BE4352">
             <wp:extent cx="1438515" cy="1080000"/>
@@ -1691,6 +1607,7 @@
           <w:sz w:val="24"/>
           <w:szCs w:val="24"/>
         </w:rPr>
+        <w:lastRenderedPageBreak/>
         <w:t>ativo &lt;- TRUE</w:t>
       </w:r>
     </w:p>
@@ -2000,23 +1917,13 @@
         <w:t>Sys.time</w:t>
       </w:r>
       <w:proofErr w:type="spellEnd"/>
-      <w:proofErr w:type="gramStart"/>
-      <w:r>
-        <w:rPr>
-          <w:rFonts w:ascii="Arial" w:hAnsi="Arial" w:cs="Arial"/>
-          <w:sz w:val="24"/>
-          <w:szCs w:val="24"/>
-        </w:rPr>
-        <w:t>()`</w:t>
-      </w:r>
-      <w:proofErr w:type="gramEnd"/>
-      <w:r>
-        <w:rPr>
-          <w:rFonts w:ascii="Arial" w:hAnsi="Arial" w:cs="Arial"/>
-          <w:sz w:val="24"/>
-          <w:szCs w:val="24"/>
-        </w:rPr>
-        <w:t xml:space="preserve"> retorna a data e a hora atual.</w:t>
+      <w:r>
+        <w:rPr>
+          <w:rFonts w:ascii="Arial" w:hAnsi="Arial" w:cs="Arial"/>
+          <w:sz w:val="24"/>
+          <w:szCs w:val="24"/>
+        </w:rPr>
+        <w:t>()` retorna a data e a hora atual.</w:t>
       </w:r>
     </w:p>
     <w:p>
@@ -2206,42 +2113,42 @@
           <w:sz w:val="24"/>
           <w:szCs w:val="24"/>
         </w:rPr>
+        <w:t>16) Qual das seguintes opções cria uma enumeração em R usando a biblioteca enum?</w:t>
+      </w:r>
+    </w:p>
+    <w:p>
+      <w:pPr>
+        <w:rPr>
+          <w:rFonts w:ascii="Arial" w:hAnsi="Arial" w:cs="Arial"/>
+          <w:sz w:val="24"/>
+          <w:szCs w:val="24"/>
+        </w:rPr>
+      </w:pPr>
+      <w:r>
+        <w:rPr>
+          <w:rFonts w:ascii="Arial" w:hAnsi="Arial" w:cs="Arial"/>
+          <w:sz w:val="24"/>
+          <w:szCs w:val="24"/>
+        </w:rPr>
+        <w:t>A biblioteca enum permite a criação de enumerações em R, usando a função Enum.</w:t>
+      </w:r>
+    </w:p>
+    <w:p>
+      <w:pPr>
+        <w:rPr>
+          <w:rFonts w:ascii="Arial" w:hAnsi="Arial" w:cs="Arial"/>
+          <w:sz w:val="24"/>
+          <w:szCs w:val="24"/>
+        </w:rPr>
+      </w:pPr>
+      <w:r>
+        <w:rPr>
+          <w:rFonts w:ascii="Arial" w:hAnsi="Arial" w:cs="Arial"/>
+          <w:noProof/>
+          <w:sz w:val="24"/>
+          <w:szCs w:val="24"/>
+        </w:rPr>
         <w:lastRenderedPageBreak/>
-        <w:t>16) Qual das seguintes opções cria uma enumeração em R usando a biblioteca enum?</w:t>
-      </w:r>
-    </w:p>
-    <w:p>
-      <w:pPr>
-        <w:rPr>
-          <w:rFonts w:ascii="Arial" w:hAnsi="Arial" w:cs="Arial"/>
-          <w:sz w:val="24"/>
-          <w:szCs w:val="24"/>
-        </w:rPr>
-      </w:pPr>
-      <w:r>
-        <w:rPr>
-          <w:rFonts w:ascii="Arial" w:hAnsi="Arial" w:cs="Arial"/>
-          <w:sz w:val="24"/>
-          <w:szCs w:val="24"/>
-        </w:rPr>
-        <w:t>A biblioteca enum permite a criação de enumerações em R, usando a função Enum.</w:t>
-      </w:r>
-    </w:p>
-    <w:p>
-      <w:pPr>
-        <w:rPr>
-          <w:rFonts w:ascii="Arial" w:hAnsi="Arial" w:cs="Arial"/>
-          <w:sz w:val="24"/>
-          <w:szCs w:val="24"/>
-        </w:rPr>
-      </w:pPr>
-      <w:r>
-        <w:rPr>
-          <w:rFonts w:ascii="Arial" w:hAnsi="Arial" w:cs="Arial"/>
-          <w:noProof/>
-          <w:sz w:val="24"/>
-          <w:szCs w:val="24"/>
-        </w:rPr>
         <w:drawing>
           <wp:inline distT="0" distB="0" distL="0" distR="0" wp14:anchorId="63536DB8" wp14:editId="29784606">
             <wp:extent cx="1431220" cy="1080000"/>
@@ -2924,9 +2831,83 @@
           <w:sz w:val="24"/>
           <w:szCs w:val="24"/>
         </w:rPr>
+        <w:t>20) Em R, como você pode simular uma constante?</w:t>
+      </w:r>
+    </w:p>
+    <w:p>
+      <w:pPr>
+        <w:rPr>
+          <w:rFonts w:ascii="Arial" w:hAnsi="Arial" w:cs="Arial"/>
+          <w:sz w:val="24"/>
+          <w:szCs w:val="24"/>
+        </w:rPr>
+      </w:pPr>
+      <w:r>
+        <w:rPr>
+          <w:rFonts w:ascii="Arial" w:hAnsi="Arial" w:cs="Arial"/>
+          <w:noProof/>
+          <w:sz w:val="24"/>
+          <w:szCs w:val="24"/>
+        </w:rPr>
         <w:lastRenderedPageBreak/>
-        <w:t>20) Em R, como você pode simular uma constante?</w:t>
-      </w:r>
+        <w:drawing>
+          <wp:inline distT="0" distB="0" distL="0" distR="0" wp14:anchorId="5AFB25DB" wp14:editId="22D10DAC">
+            <wp:extent cx="1452990" cy="1080000"/>
+            <wp:effectExtent l="0" t="0" r="0" b="6350"/>
+            <wp:docPr id="2041839813" name="Imagem 1"/>
+            <wp:cNvGraphicFramePr>
+              <a:graphicFrameLocks xmlns:a="http://schemas.openxmlformats.org/drawingml/2006/main" noChangeAspect="1"/>
+            </wp:cNvGraphicFramePr>
+            <a:graphic xmlns:a="http://schemas.openxmlformats.org/drawingml/2006/main">
+              <a:graphicData uri="http://schemas.openxmlformats.org/drawingml/2006/picture">
+                <pic:pic xmlns:pic="http://schemas.openxmlformats.org/drawingml/2006/picture">
+                  <pic:nvPicPr>
+                    <pic:cNvPr id="0" name="Picture 1"/>
+                    <pic:cNvPicPr>
+                      <a:picLocks noChangeAspect="1" noChangeArrowheads="1"/>
+                    </pic:cNvPicPr>
+                  </pic:nvPicPr>
+                  <pic:blipFill>
+                    <a:blip r:embed="rId23" cstate="print">
+                      <a:extLst>
+                        <a:ext uri="{28A0092B-C50C-407E-A947-70E740481C1C}">
+                          <a14:useLocalDpi xmlns:a14="http://schemas.microsoft.com/office/drawing/2010/main" val="0"/>
+                        </a:ext>
+                      </a:extLst>
+                    </a:blip>
+                    <a:srcRect/>
+                    <a:stretch>
+                      <a:fillRect/>
+                    </a:stretch>
+                  </pic:blipFill>
+                  <pic:spPr bwMode="auto">
+                    <a:xfrm>
+                      <a:off x="0" y="0"/>
+                      <a:ext cx="1452990" cy="1080000"/>
+                    </a:xfrm>
+                    <a:prstGeom prst="rect">
+                      <a:avLst/>
+                    </a:prstGeom>
+                    <a:noFill/>
+                    <a:ln>
+                      <a:noFill/>
+                    </a:ln>
+                  </pic:spPr>
+                </pic:pic>
+              </a:graphicData>
+            </a:graphic>
+          </wp:inline>
+        </w:drawing>
+      </w:r>
+    </w:p>
+    <w:p>
+      <w:pPr>
+        <w:rPr>
+          <w:rFonts w:ascii="Arial" w:hAnsi="Arial" w:cs="Arial"/>
+          <w:sz w:val="24"/>
+          <w:szCs w:val="24"/>
+        </w:rPr>
+      </w:pPr>
     </w:p>
     <w:p>
       <w:pPr>
@@ -2980,6 +2961,106 @@
           <w:szCs w:val="24"/>
         </w:rPr>
       </w:pPr>
+      <w:r>
+        <w:rPr>
+          <w:rFonts w:ascii="Arial" w:hAnsi="Arial" w:cs="Arial"/>
+          <w:sz w:val="24"/>
+          <w:szCs w:val="24"/>
+        </w:rPr>
+        <w:t xml:space="preserve">Em Python, tanto aspas simples quanto duplas podem ser usadas para definir </w:t>
+      </w:r>
+      <w:proofErr w:type="spellStart"/>
+      <w:r>
+        <w:rPr>
+          <w:rFonts w:ascii="Arial" w:hAnsi="Arial" w:cs="Arial"/>
+          <w:sz w:val="24"/>
+          <w:szCs w:val="24"/>
+        </w:rPr>
+        <w:t>strings</w:t>
+      </w:r>
+      <w:proofErr w:type="spellEnd"/>
+      <w:r>
+        <w:rPr>
+          <w:rFonts w:ascii="Arial" w:hAnsi="Arial" w:cs="Arial"/>
+          <w:sz w:val="24"/>
+          <w:szCs w:val="24"/>
+        </w:rPr>
+        <w:t>, dependendo apenas da conveniência ou estilo de codificação.</w:t>
+      </w:r>
+    </w:p>
+    <w:p>
+      <w:pPr>
+        <w:rPr>
+          <w:rFonts w:ascii="Arial" w:hAnsi="Arial" w:cs="Arial"/>
+          <w:sz w:val="24"/>
+          <w:szCs w:val="24"/>
+        </w:rPr>
+      </w:pPr>
+      <w:r>
+        <w:rPr>
+          <w:rFonts w:ascii="Arial" w:hAnsi="Arial" w:cs="Arial"/>
+          <w:noProof/>
+          <w:sz w:val="24"/>
+          <w:szCs w:val="24"/>
+        </w:rPr>
+        <w:drawing>
+          <wp:inline distT="0" distB="0" distL="0" distR="0" wp14:anchorId="5C2FF497" wp14:editId="6E5A8C9B">
+            <wp:extent cx="1430722" cy="1080000"/>
+            <wp:effectExtent l="0" t="0" r="0" b="6350"/>
+            <wp:docPr id="2077056699" name="Imagem 2"/>
+            <wp:cNvGraphicFramePr>
+              <a:graphicFrameLocks xmlns:a="http://schemas.openxmlformats.org/drawingml/2006/main" noChangeAspect="1"/>
+            </wp:cNvGraphicFramePr>
+            <a:graphic xmlns:a="http://schemas.openxmlformats.org/drawingml/2006/main">
+              <a:graphicData uri="http://schemas.openxmlformats.org/drawingml/2006/picture">
+                <pic:pic xmlns:pic="http://schemas.openxmlformats.org/drawingml/2006/picture">
+                  <pic:nvPicPr>
+                    <pic:cNvPr id="0" name="Picture 2"/>
+                    <pic:cNvPicPr>
+                      <a:picLocks noChangeAspect="1" noChangeArrowheads="1"/>
+                    </pic:cNvPicPr>
+                  </pic:nvPicPr>
+                  <pic:blipFill>
+                    <a:blip r:embed="rId24" cstate="print">
+                      <a:extLst>
+                        <a:ext uri="{28A0092B-C50C-407E-A947-70E740481C1C}">
+                          <a14:useLocalDpi xmlns:a14="http://schemas.microsoft.com/office/drawing/2010/main" val="0"/>
+                        </a:ext>
+                      </a:extLst>
+                    </a:blip>
+                    <a:srcRect/>
+                    <a:stretch>
+                      <a:fillRect/>
+                    </a:stretch>
+                  </pic:blipFill>
+                  <pic:spPr bwMode="auto">
+                    <a:xfrm>
+                      <a:off x="0" y="0"/>
+                      <a:ext cx="1430722" cy="1080000"/>
+                    </a:xfrm>
+                    <a:prstGeom prst="rect">
+                      <a:avLst/>
+                    </a:prstGeom>
+                    <a:noFill/>
+                    <a:ln>
+                      <a:noFill/>
+                    </a:ln>
+                  </pic:spPr>
+                </pic:pic>
+              </a:graphicData>
+            </a:graphic>
+          </wp:inline>
+        </w:drawing>
+      </w:r>
+    </w:p>
+    <w:p>
+      <w:pPr>
+        <w:rPr>
+          <w:rFonts w:ascii="Arial" w:hAnsi="Arial" w:cs="Arial"/>
+          <w:sz w:val="24"/>
+          <w:szCs w:val="24"/>
+        </w:rPr>
+      </w:pPr>
     </w:p>
     <w:p>
       <w:pPr>
@@ -3058,6 +3139,147 @@
           <w:szCs w:val="24"/>
         </w:rPr>
       </w:pPr>
+      <w:r>
+        <w:rPr>
+          <w:rFonts w:ascii="Arial" w:hAnsi="Arial" w:cs="Arial"/>
+          <w:sz w:val="24"/>
+          <w:szCs w:val="24"/>
+        </w:rPr>
+        <w:t xml:space="preserve">A função `paste()` em R é usada para concatenar </w:t>
+      </w:r>
+      <w:proofErr w:type="spellStart"/>
+      <w:r>
+        <w:rPr>
+          <w:rFonts w:ascii="Arial" w:hAnsi="Arial" w:cs="Arial"/>
+          <w:sz w:val="24"/>
+          <w:szCs w:val="24"/>
+        </w:rPr>
+        <w:t>strings</w:t>
+      </w:r>
+      <w:proofErr w:type="spellEnd"/>
+      <w:r>
+        <w:rPr>
+          <w:rFonts w:ascii="Arial" w:hAnsi="Arial" w:cs="Arial"/>
+          <w:sz w:val="24"/>
+          <w:szCs w:val="24"/>
+        </w:rPr>
+        <w:t>, e o espaço é o separador padrão.</w:t>
+      </w:r>
+    </w:p>
+    <w:p>
+      <w:pPr>
+        <w:rPr>
+          <w:rFonts w:ascii="Arial" w:hAnsi="Arial" w:cs="Arial"/>
+          <w:sz w:val="24"/>
+          <w:szCs w:val="24"/>
+        </w:rPr>
+      </w:pPr>
+      <w:r>
+        <w:rPr>
+          <w:rFonts w:ascii="Arial" w:hAnsi="Arial" w:cs="Arial"/>
+          <w:sz w:val="24"/>
+          <w:szCs w:val="24"/>
+        </w:rPr>
+        <w:t>E</w:t>
+      </w:r>
+      <w:r>
+        <w:rPr>
+          <w:rFonts w:ascii="Arial" w:hAnsi="Arial" w:cs="Arial"/>
+          <w:sz w:val="24"/>
+          <w:szCs w:val="24"/>
+        </w:rPr>
+        <w:t xml:space="preserve">xemplo: </w:t>
+      </w:r>
+      <w:r>
+        <w:rPr>
+          <w:rFonts w:ascii="Arial" w:hAnsi="Arial" w:cs="Arial"/>
+          <w:sz w:val="24"/>
+          <w:szCs w:val="24"/>
+        </w:rPr>
+        <w:t>mensagem &lt;- paste(a, b)</w:t>
+      </w:r>
+      <w:r>
+        <w:rPr>
+          <w:rFonts w:ascii="Arial" w:hAnsi="Arial" w:cs="Arial"/>
+          <w:sz w:val="24"/>
+          <w:szCs w:val="24"/>
+        </w:rPr>
+        <w:t xml:space="preserve"> </w:t>
+      </w:r>
+    </w:p>
+    <w:p>
+      <w:pPr>
+        <w:rPr>
+          <w:rFonts w:ascii="Arial" w:hAnsi="Arial" w:cs="Arial"/>
+          <w:sz w:val="24"/>
+          <w:szCs w:val="24"/>
+        </w:rPr>
+      </w:pPr>
+      <w:r>
+        <w:rPr>
+          <w:rFonts w:ascii="Arial" w:hAnsi="Arial" w:cs="Arial"/>
+          <w:noProof/>
+          <w:sz w:val="24"/>
+          <w:szCs w:val="24"/>
+        </w:rPr>
+        <w:drawing>
+          <wp:inline distT="0" distB="0" distL="0" distR="0" wp14:anchorId="73CB25A0" wp14:editId="630FC08B">
+            <wp:extent cx="1434462" cy="1080000"/>
+            <wp:effectExtent l="0" t="0" r="0" b="6350"/>
+            <wp:docPr id="1145586266" name="Imagem 3"/>
+            <wp:cNvGraphicFramePr>
+              <a:graphicFrameLocks xmlns:a="http://schemas.openxmlformats.org/drawingml/2006/main" noChangeAspect="1"/>
+            </wp:cNvGraphicFramePr>
+            <a:graphic xmlns:a="http://schemas.openxmlformats.org/drawingml/2006/main">
+              <a:graphicData uri="http://schemas.openxmlformats.org/drawingml/2006/picture">
+                <pic:pic xmlns:pic="http://schemas.openxmlformats.org/drawingml/2006/picture">
+                  <pic:nvPicPr>
+                    <pic:cNvPr id="0" name="Picture 3"/>
+                    <pic:cNvPicPr>
+                      <a:picLocks noChangeAspect="1" noChangeArrowheads="1"/>
+                    </pic:cNvPicPr>
+                  </pic:nvPicPr>
+                  <pic:blipFill>
+                    <a:blip r:embed="rId25" cstate="print">
+                      <a:extLst>
+                        <a:ext uri="{28A0092B-C50C-407E-A947-70E740481C1C}">
+                          <a14:useLocalDpi xmlns:a14="http://schemas.microsoft.com/office/drawing/2010/main" val="0"/>
+                        </a:ext>
+                      </a:extLst>
+                    </a:blip>
+                    <a:srcRect/>
+                    <a:stretch>
+                      <a:fillRect/>
+                    </a:stretch>
+                  </pic:blipFill>
+                  <pic:spPr bwMode="auto">
+                    <a:xfrm>
+                      <a:off x="0" y="0"/>
+                      <a:ext cx="1434462" cy="1080000"/>
+                    </a:xfrm>
+                    <a:prstGeom prst="rect">
+                      <a:avLst/>
+                    </a:prstGeom>
+                    <a:noFill/>
+                    <a:ln>
+                      <a:noFill/>
+                    </a:ln>
+                  </pic:spPr>
+                </pic:pic>
+              </a:graphicData>
+            </a:graphic>
+          </wp:inline>
+        </w:drawing>
+      </w:r>
+    </w:p>
+    <w:p>
+      <w:pPr>
+        <w:rPr>
+          <w:rFonts w:ascii="Arial" w:hAnsi="Arial" w:cs="Arial"/>
+          <w:sz w:val="24"/>
+          <w:szCs w:val="24"/>
+        </w:rPr>
+      </w:pPr>
     </w:p>
     <w:p>
       <w:pPr>
@@ -3075,15 +3297,14 @@
         </w:rPr>
         <w:t>23) Em Python, qual é a saída do seguinte código?</w:t>
       </w:r>
-    </w:p>
-    <w:p>
-      <w:pPr>
-        <w:rPr>
-          <w:rFonts w:ascii="Arial" w:hAnsi="Arial" w:cs="Arial"/>
-          <w:sz w:val="24"/>
-          <w:szCs w:val="24"/>
-        </w:rPr>
-      </w:pPr>
+      <w:r>
+        <w:rPr>
+          <w:rFonts w:ascii="Arial" w:hAnsi="Arial" w:cs="Arial"/>
+          <w:sz w:val="24"/>
+          <w:szCs w:val="24"/>
+        </w:rPr>
+        <w:t xml:space="preserve"> </w:t>
+      </w:r>
       <w:r>
         <w:rPr>
           <w:rFonts w:ascii="Arial" w:hAnsi="Arial" w:cs="Arial"/>
@@ -3092,15 +3313,14 @@
         </w:rPr>
         <w:t>x = 5</w:t>
       </w:r>
-    </w:p>
-    <w:p>
-      <w:pPr>
-        <w:rPr>
-          <w:rFonts w:ascii="Arial" w:hAnsi="Arial" w:cs="Arial"/>
-          <w:sz w:val="24"/>
-          <w:szCs w:val="24"/>
-        </w:rPr>
-      </w:pPr>
+      <w:r>
+        <w:rPr>
+          <w:rFonts w:ascii="Arial" w:hAnsi="Arial" w:cs="Arial"/>
+          <w:sz w:val="24"/>
+          <w:szCs w:val="24"/>
+        </w:rPr>
+        <w:t xml:space="preserve">, </w:t>
+      </w:r>
       <w:r>
         <w:rPr>
           <w:rFonts w:ascii="Arial" w:hAnsi="Arial" w:cs="Arial"/>
@@ -3109,42 +3329,112 @@
         </w:rPr>
         <w:t>y = 2</w:t>
       </w:r>
-    </w:p>
-    <w:p>
-      <w:pPr>
-        <w:rPr>
-          <w:rFonts w:ascii="Arial" w:hAnsi="Arial" w:cs="Arial"/>
-          <w:sz w:val="24"/>
-          <w:szCs w:val="24"/>
-        </w:rPr>
-      </w:pPr>
-      <w:proofErr w:type="gramStart"/>
-      <w:r>
-        <w:rPr>
-          <w:rFonts w:ascii="Arial" w:hAnsi="Arial" w:cs="Arial"/>
-          <w:sz w:val="24"/>
-          <w:szCs w:val="24"/>
-        </w:rPr>
-        <w:t>print(</w:t>
-      </w:r>
-      <w:proofErr w:type="gramEnd"/>
-      <w:r>
-        <w:rPr>
-          <w:rFonts w:ascii="Arial" w:hAnsi="Arial" w:cs="Arial"/>
-          <w:sz w:val="24"/>
-          <w:szCs w:val="24"/>
-        </w:rPr>
-        <w:t>x // y)</w:t>
-      </w:r>
-    </w:p>
-    <w:p>
-      <w:pPr>
-        <w:rPr>
-          <w:rFonts w:ascii="Arial" w:hAnsi="Arial" w:cs="Arial"/>
-          <w:sz w:val="24"/>
-          <w:szCs w:val="24"/>
-        </w:rPr>
-      </w:pPr>
+      <w:r>
+        <w:rPr>
+          <w:rFonts w:ascii="Arial" w:hAnsi="Arial" w:cs="Arial"/>
+          <w:sz w:val="24"/>
+          <w:szCs w:val="24"/>
+        </w:rPr>
+        <w:t xml:space="preserve">, </w:t>
+      </w:r>
+      <w:r>
+        <w:rPr>
+          <w:rFonts w:ascii="Arial" w:hAnsi="Arial" w:cs="Arial"/>
+          <w:sz w:val="24"/>
+          <w:szCs w:val="24"/>
+        </w:rPr>
+        <w:t>print(x // y)</w:t>
+      </w:r>
+    </w:p>
+    <w:p>
+      <w:pPr>
+        <w:rPr>
+          <w:rFonts w:ascii="Arial" w:hAnsi="Arial" w:cs="Arial"/>
+          <w:sz w:val="24"/>
+          <w:szCs w:val="24"/>
+        </w:rPr>
+      </w:pPr>
+      <w:r>
+        <w:rPr>
+          <w:rFonts w:ascii="Arial" w:hAnsi="Arial" w:cs="Arial"/>
+          <w:sz w:val="24"/>
+          <w:szCs w:val="24"/>
+        </w:rPr>
+        <w:t xml:space="preserve">A resposta será “2”, </w:t>
+      </w:r>
+      <w:r>
+        <w:rPr>
+          <w:rFonts w:ascii="Arial" w:hAnsi="Arial" w:cs="Arial"/>
+          <w:sz w:val="24"/>
+          <w:szCs w:val="24"/>
+        </w:rPr>
+        <w:t>`//` é o operador de divisão inteira em Python, que retorna o quociente sem a parte fracionária.</w:t>
+      </w:r>
+    </w:p>
+    <w:p>
+      <w:pPr>
+        <w:rPr>
+          <w:rFonts w:ascii="Arial" w:hAnsi="Arial" w:cs="Arial"/>
+          <w:sz w:val="24"/>
+          <w:szCs w:val="24"/>
+        </w:rPr>
+      </w:pPr>
+      <w:r>
+        <w:rPr>
+          <w:rFonts w:ascii="Arial" w:hAnsi="Arial" w:cs="Arial"/>
+          <w:noProof/>
+          <w:sz w:val="24"/>
+          <w:szCs w:val="24"/>
+        </w:rPr>
+        <w:drawing>
+          <wp:inline distT="0" distB="0" distL="0" distR="0" wp14:anchorId="7B50AFD8" wp14:editId="73F6C312">
+            <wp:extent cx="1449326" cy="1080000"/>
+            <wp:effectExtent l="0" t="0" r="0" b="6350"/>
+            <wp:docPr id="2135515155" name="Imagem 4"/>
+            <wp:cNvGraphicFramePr>
+              <a:graphicFrameLocks xmlns:a="http://schemas.openxmlformats.org/drawingml/2006/main" noChangeAspect="1"/>
+            </wp:cNvGraphicFramePr>
+            <a:graphic xmlns:a="http://schemas.openxmlformats.org/drawingml/2006/main">
+              <a:graphicData uri="http://schemas.openxmlformats.org/drawingml/2006/picture">
+                <pic:pic xmlns:pic="http://schemas.openxmlformats.org/drawingml/2006/picture">
+                  <pic:nvPicPr>
+                    <pic:cNvPr id="0" name="Picture 4"/>
+                    <pic:cNvPicPr>
+                      <a:picLocks noChangeAspect="1" noChangeArrowheads="1"/>
+                    </pic:cNvPicPr>
+                  </pic:nvPicPr>
+                  <pic:blipFill>
+                    <a:blip r:embed="rId26" cstate="print">
+                      <a:extLst>
+                        <a:ext uri="{28A0092B-C50C-407E-A947-70E740481C1C}">
+                          <a14:useLocalDpi xmlns:a14="http://schemas.microsoft.com/office/drawing/2010/main" val="0"/>
+                        </a:ext>
+                      </a:extLst>
+                    </a:blip>
+                    <a:srcRect/>
+                    <a:stretch>
+                      <a:fillRect/>
+                    </a:stretch>
+                  </pic:blipFill>
+                  <pic:spPr bwMode="auto">
+                    <a:xfrm>
+                      <a:off x="0" y="0"/>
+                      <a:ext cx="1449326" cy="1080000"/>
+                    </a:xfrm>
+                    <a:prstGeom prst="rect">
+                      <a:avLst/>
+                    </a:prstGeom>
+                    <a:noFill/>
+                    <a:ln>
+                      <a:noFill/>
+                    </a:ln>
+                  </pic:spPr>
+                </pic:pic>
+              </a:graphicData>
+            </a:graphic>
+          </wp:inline>
+        </w:drawing>
+      </w:r>
     </w:p>
     <w:p>
       <w:pPr>
@@ -3171,6 +3461,112 @@
           <w:szCs w:val="24"/>
         </w:rPr>
       </w:pPr>
+      <w:r>
+        <w:rPr>
+          <w:rFonts w:ascii="Arial" w:hAnsi="Arial" w:cs="Arial"/>
+          <w:sz w:val="24"/>
+          <w:szCs w:val="24"/>
+        </w:rPr>
+        <w:lastRenderedPageBreak/>
+        <w:t>A resposta será “</w:t>
+      </w:r>
+      <w:r>
+        <w:rPr>
+          <w:rFonts w:ascii="Arial" w:hAnsi="Arial" w:cs="Arial"/>
+          <w:sz w:val="24"/>
+          <w:szCs w:val="24"/>
+        </w:rPr>
+        <w:t>1</w:t>
+      </w:r>
+      <w:r>
+        <w:rPr>
+          <w:rFonts w:ascii="Arial" w:hAnsi="Arial" w:cs="Arial"/>
+          <w:sz w:val="24"/>
+          <w:szCs w:val="24"/>
+        </w:rPr>
+        <w:t>”,</w:t>
+      </w:r>
+      <w:r>
+        <w:rPr>
+          <w:rFonts w:ascii="Arial" w:hAnsi="Arial" w:cs="Arial"/>
+          <w:sz w:val="24"/>
+          <w:szCs w:val="24"/>
+        </w:rPr>
+        <w:t xml:space="preserve"> </w:t>
+      </w:r>
+      <w:r>
+        <w:rPr>
+          <w:rFonts w:ascii="Arial" w:hAnsi="Arial" w:cs="Arial"/>
+          <w:sz w:val="24"/>
+          <w:szCs w:val="24"/>
+        </w:rPr>
+        <w:t>O operador `%%` em R retorna o resto da divisão inteira de dois números.</w:t>
+      </w:r>
+    </w:p>
+    <w:p>
+      <w:pPr>
+        <w:rPr>
+          <w:rFonts w:ascii="Arial" w:hAnsi="Arial" w:cs="Arial"/>
+          <w:sz w:val="24"/>
+          <w:szCs w:val="24"/>
+        </w:rPr>
+      </w:pPr>
+      <w:r>
+        <w:rPr>
+          <w:rFonts w:ascii="Arial" w:hAnsi="Arial" w:cs="Arial"/>
+          <w:noProof/>
+          <w:sz w:val="24"/>
+          <w:szCs w:val="24"/>
+        </w:rPr>
+        <w:drawing>
+          <wp:inline distT="0" distB="0" distL="0" distR="0" wp14:anchorId="40B24EB7" wp14:editId="425CF501">
+            <wp:extent cx="1428923" cy="1080000"/>
+            <wp:effectExtent l="0" t="0" r="0" b="6350"/>
+            <wp:docPr id="187275742" name="Imagem 5"/>
+            <wp:cNvGraphicFramePr>
+              <a:graphicFrameLocks xmlns:a="http://schemas.openxmlformats.org/drawingml/2006/main" noChangeAspect="1"/>
+            </wp:cNvGraphicFramePr>
+            <a:graphic xmlns:a="http://schemas.openxmlformats.org/drawingml/2006/main">
+              <a:graphicData uri="http://schemas.openxmlformats.org/drawingml/2006/picture">
+                <pic:pic xmlns:pic="http://schemas.openxmlformats.org/drawingml/2006/picture">
+                  <pic:nvPicPr>
+                    <pic:cNvPr id="0" name="Picture 5"/>
+                    <pic:cNvPicPr>
+                      <a:picLocks noChangeAspect="1" noChangeArrowheads="1"/>
+                    </pic:cNvPicPr>
+                  </pic:nvPicPr>
+                  <pic:blipFill>
+                    <a:blip r:embed="rId27" cstate="print">
+                      <a:extLst>
+                        <a:ext uri="{28A0092B-C50C-407E-A947-70E740481C1C}">
+                          <a14:useLocalDpi xmlns:a14="http://schemas.microsoft.com/office/drawing/2010/main" val="0"/>
+                        </a:ext>
+                      </a:extLst>
+                    </a:blip>
+                    <a:srcRect/>
+                    <a:stretch>
+                      <a:fillRect/>
+                    </a:stretch>
+                  </pic:blipFill>
+                  <pic:spPr bwMode="auto">
+                    <a:xfrm>
+                      <a:off x="0" y="0"/>
+                      <a:ext cx="1428923" cy="1080000"/>
+                    </a:xfrm>
+                    <a:prstGeom prst="rect">
+                      <a:avLst/>
+                    </a:prstGeom>
+                    <a:noFill/>
+                    <a:ln>
+                      <a:noFill/>
+                    </a:ln>
+                  </pic:spPr>
+                </pic:pic>
+              </a:graphicData>
+            </a:graphic>
+          </wp:inline>
+        </w:drawing>
+      </w:r>
     </w:p>
     <w:p>
       <w:pPr>
@@ -3197,6 +3593,106 @@
           <w:szCs w:val="24"/>
         </w:rPr>
       </w:pPr>
+      <w:r>
+        <w:rPr>
+          <w:rFonts w:ascii="Arial" w:hAnsi="Arial" w:cs="Arial"/>
+          <w:sz w:val="24"/>
+          <w:szCs w:val="24"/>
+        </w:rPr>
+        <w:t>10 / 3 realiza uma divisão comum (</w:t>
+      </w:r>
+      <w:proofErr w:type="spellStart"/>
+      <w:r>
+        <w:rPr>
+          <w:rFonts w:ascii="Arial" w:hAnsi="Arial" w:cs="Arial"/>
+          <w:sz w:val="24"/>
+          <w:szCs w:val="24"/>
+        </w:rPr>
+        <w:t>float</w:t>
+      </w:r>
+      <w:proofErr w:type="spellEnd"/>
+      <w:r>
+        <w:rPr>
+          <w:rFonts w:ascii="Arial" w:hAnsi="Arial" w:cs="Arial"/>
+          <w:sz w:val="24"/>
+          <w:szCs w:val="24"/>
+        </w:rPr>
+        <w:t>), enquanto 10 // 3 realiza uma divisão inteira, descartando a parte fracionária.</w:t>
+      </w:r>
+    </w:p>
+    <w:p>
+      <w:pPr>
+        <w:rPr>
+          <w:rFonts w:ascii="Arial" w:hAnsi="Arial" w:cs="Arial"/>
+          <w:sz w:val="24"/>
+          <w:szCs w:val="24"/>
+        </w:rPr>
+      </w:pPr>
+    </w:p>
+    <w:p>
+      <w:pPr>
+        <w:rPr>
+          <w:rFonts w:ascii="Arial" w:hAnsi="Arial" w:cs="Arial"/>
+          <w:sz w:val="24"/>
+          <w:szCs w:val="24"/>
+        </w:rPr>
+      </w:pPr>
+      <w:r>
+        <w:rPr>
+          <w:rFonts w:ascii="Arial" w:hAnsi="Arial" w:cs="Arial"/>
+          <w:noProof/>
+          <w:sz w:val="24"/>
+          <w:szCs w:val="24"/>
+        </w:rPr>
+        <w:drawing>
+          <wp:inline distT="0" distB="0" distL="0" distR="0" wp14:anchorId="0D0F4A7C" wp14:editId="530A048A">
+            <wp:extent cx="1427143" cy="1080000"/>
+            <wp:effectExtent l="0" t="0" r="1905" b="6350"/>
+            <wp:docPr id="1423493324" name="Imagem 6"/>
+            <wp:cNvGraphicFramePr>
+              <a:graphicFrameLocks xmlns:a="http://schemas.openxmlformats.org/drawingml/2006/main" noChangeAspect="1"/>
+            </wp:cNvGraphicFramePr>
+            <a:graphic xmlns:a="http://schemas.openxmlformats.org/drawingml/2006/main">
+              <a:graphicData uri="http://schemas.openxmlformats.org/drawingml/2006/picture">
+                <pic:pic xmlns:pic="http://schemas.openxmlformats.org/drawingml/2006/picture">
+                  <pic:nvPicPr>
+                    <pic:cNvPr id="0" name="Picture 6"/>
+                    <pic:cNvPicPr>
+                      <a:picLocks noChangeAspect="1" noChangeArrowheads="1"/>
+                    </pic:cNvPicPr>
+                  </pic:nvPicPr>
+                  <pic:blipFill>
+                    <a:blip r:embed="rId28" cstate="print">
+                      <a:extLst>
+                        <a:ext uri="{28A0092B-C50C-407E-A947-70E740481C1C}">
+                          <a14:useLocalDpi xmlns:a14="http://schemas.microsoft.com/office/drawing/2010/main" val="0"/>
+                        </a:ext>
+                      </a:extLst>
+                    </a:blip>
+                    <a:srcRect/>
+                    <a:stretch>
+                      <a:fillRect/>
+                    </a:stretch>
+                  </pic:blipFill>
+                  <pic:spPr bwMode="auto">
+                    <a:xfrm>
+                      <a:off x="0" y="0"/>
+                      <a:ext cx="1427143" cy="1080000"/>
+                    </a:xfrm>
+                    <a:prstGeom prst="rect">
+                      <a:avLst/>
+                    </a:prstGeom>
+                    <a:noFill/>
+                    <a:ln>
+                      <a:noFill/>
+                    </a:ln>
+                  </pic:spPr>
+                </pic:pic>
+              </a:graphicData>
+            </a:graphic>
+          </wp:inline>
+        </w:drawing>
+      </w:r>
     </w:p>
     <w:p>
       <w:pPr>
@@ -3223,6 +3719,79 @@
           <w:szCs w:val="24"/>
         </w:rPr>
       </w:pPr>
+      <w:r>
+        <w:rPr>
+          <w:rFonts w:ascii="Arial" w:hAnsi="Arial" w:cs="Arial"/>
+          <w:sz w:val="24"/>
+          <w:szCs w:val="24"/>
+        </w:rPr>
+        <w:t>A função round() em R arredonda números para o inteiro mais próximo.</w:t>
+      </w:r>
+    </w:p>
+    <w:p>
+      <w:pPr>
+        <w:rPr>
+          <w:rFonts w:ascii="Arial" w:hAnsi="Arial" w:cs="Arial"/>
+          <w:sz w:val="24"/>
+          <w:szCs w:val="24"/>
+        </w:rPr>
+      </w:pPr>
+      <w:r>
+        <w:rPr>
+          <w:rFonts w:ascii="Arial" w:hAnsi="Arial" w:cs="Arial"/>
+          <w:noProof/>
+          <w:sz w:val="24"/>
+          <w:szCs w:val="24"/>
+        </w:rPr>
+        <w:drawing>
+          <wp:inline distT="0" distB="0" distL="0" distR="0" wp14:anchorId="23BC468F" wp14:editId="6618733E">
+            <wp:extent cx="1438149" cy="1080000"/>
+            <wp:effectExtent l="0" t="0" r="0" b="6350"/>
+            <wp:docPr id="1184968843" name="Imagem 7" descr="Interface gráfica do usuário&#10;&#10;Descrição gerada automaticamente com confiança baixa"/>
+            <wp:cNvGraphicFramePr>
+              <a:graphicFrameLocks xmlns:a="http://schemas.openxmlformats.org/drawingml/2006/main" noChangeAspect="1"/>
+            </wp:cNvGraphicFramePr>
+            <a:graphic xmlns:a="http://schemas.openxmlformats.org/drawingml/2006/main">
+              <a:graphicData uri="http://schemas.openxmlformats.org/drawingml/2006/picture">
+                <pic:pic xmlns:pic="http://schemas.openxmlformats.org/drawingml/2006/picture">
+                  <pic:nvPicPr>
+                    <pic:cNvPr id="1184968843" name="Imagem 7" descr="Interface gráfica do usuário&#10;&#10;Descrição gerada automaticamente com confiança baixa"/>
+                    <pic:cNvPicPr>
+                      <a:picLocks noChangeAspect="1" noChangeArrowheads="1"/>
+                    </pic:cNvPicPr>
+                  </pic:nvPicPr>
+                  <pic:blipFill>
+                    <a:blip r:embed="rId29" cstate="print">
+                      <a:extLst>
+                        <a:ext uri="{28A0092B-C50C-407E-A947-70E740481C1C}">
+                          <a14:useLocalDpi xmlns:a14="http://schemas.microsoft.com/office/drawing/2010/main" val="0"/>
+                        </a:ext>
+                      </a:extLst>
+                    </a:blip>
+                    <a:srcRect/>
+                    <a:stretch>
+                      <a:fillRect/>
+                    </a:stretch>
+                  </pic:blipFill>
+                  <pic:spPr bwMode="auto">
+                    <a:xfrm>
+                      <a:off x="0" y="0"/>
+                      <a:ext cx="1438149" cy="1080000"/>
+                    </a:xfrm>
+                    <a:prstGeom prst="rect">
+                      <a:avLst/>
+                    </a:prstGeom>
+                    <a:noFill/>
+                    <a:ln>
+                      <a:noFill/>
+                    </a:ln>
+                  </pic:spPr>
+                </pic:pic>
+              </a:graphicData>
+            </a:graphic>
+          </wp:inline>
+        </w:drawing>
+      </w:r>
     </w:p>
     <w:p>
       <w:pPr>
@@ -3288,7 +3857,6 @@
           <w:lang w:val="en-US"/>
         </w:rPr>
       </w:pPr>
-      <w:proofErr w:type="gramStart"/>
       <w:r>
         <w:rPr>
           <w:rFonts w:ascii="Arial" w:hAnsi="Arial" w:cs="Arial"/>
@@ -3296,27 +3864,210 @@
           <w:szCs w:val="24"/>
           <w:lang w:val="en-US"/>
         </w:rPr>
-        <w:t>print(</w:t>
-      </w:r>
-      <w:proofErr w:type="gramEnd"/>
-      <w:r>
+        <w:t>print(a and b)</w:t>
+      </w:r>
+    </w:p>
+    <w:p>
+      <w:pPr>
         <w:rPr>
           <w:rFonts w:ascii="Arial" w:hAnsi="Arial" w:cs="Arial"/>
           <w:sz w:val="24"/>
           <w:szCs w:val="24"/>
           <w:lang w:val="en-US"/>
         </w:rPr>
-        <w:t>a and b)</w:t>
-      </w:r>
-    </w:p>
-    <w:p>
-      <w:pPr>
+      </w:pPr>
+      <w:r>
         <w:rPr>
           <w:rFonts w:ascii="Arial" w:hAnsi="Arial" w:cs="Arial"/>
           <w:sz w:val="24"/>
           <w:szCs w:val="24"/>
           <w:lang w:val="en-US"/>
         </w:rPr>
+        <w:t xml:space="preserve">A </w:t>
+      </w:r>
+      <w:proofErr w:type="spellStart"/>
+      <w:r>
+        <w:rPr>
+          <w:rFonts w:ascii="Arial" w:hAnsi="Arial" w:cs="Arial"/>
+          <w:sz w:val="24"/>
+          <w:szCs w:val="24"/>
+          <w:lang w:val="en-US"/>
+        </w:rPr>
+        <w:t>resposta</w:t>
+      </w:r>
+      <w:proofErr w:type="spellEnd"/>
+      <w:r>
+        <w:rPr>
+          <w:rFonts w:ascii="Arial" w:hAnsi="Arial" w:cs="Arial"/>
+          <w:sz w:val="24"/>
+          <w:szCs w:val="24"/>
+          <w:lang w:val="en-US"/>
+        </w:rPr>
+        <w:t xml:space="preserve"> </w:t>
+      </w:r>
+      <w:proofErr w:type="spellStart"/>
+      <w:r>
+        <w:rPr>
+          <w:rFonts w:ascii="Arial" w:hAnsi="Arial" w:cs="Arial"/>
+          <w:sz w:val="24"/>
+          <w:szCs w:val="24"/>
+          <w:lang w:val="en-US"/>
+        </w:rPr>
+        <w:t>será</w:t>
+      </w:r>
+      <w:proofErr w:type="spellEnd"/>
+      <w:r>
+        <w:rPr>
+          <w:rFonts w:ascii="Arial" w:hAnsi="Arial" w:cs="Arial"/>
+          <w:sz w:val="24"/>
+          <w:szCs w:val="24"/>
+          <w:lang w:val="en-US"/>
+        </w:rPr>
+        <w:t xml:space="preserve"> False</w:t>
+      </w:r>
+      <w:r>
+        <w:rPr>
+          <w:rFonts w:ascii="Arial" w:hAnsi="Arial" w:cs="Arial"/>
+          <w:sz w:val="24"/>
+          <w:szCs w:val="24"/>
+          <w:lang w:val="en-US"/>
+        </w:rPr>
+        <w:t xml:space="preserve">, </w:t>
+      </w:r>
+      <w:r>
+        <w:rPr>
+          <w:rFonts w:ascii="Arial" w:hAnsi="Arial" w:cs="Arial"/>
+          <w:sz w:val="24"/>
+          <w:szCs w:val="24"/>
+        </w:rPr>
+        <w:t>O operador `</w:t>
+      </w:r>
+      <w:proofErr w:type="spellStart"/>
+      <w:r>
+        <w:rPr>
+          <w:rFonts w:ascii="Arial" w:hAnsi="Arial" w:cs="Arial"/>
+          <w:sz w:val="24"/>
+          <w:szCs w:val="24"/>
+        </w:rPr>
+        <w:t>and</w:t>
+      </w:r>
+      <w:proofErr w:type="spellEnd"/>
+      <w:r>
+        <w:rPr>
+          <w:rFonts w:ascii="Arial" w:hAnsi="Arial" w:cs="Arial"/>
+          <w:sz w:val="24"/>
+          <w:szCs w:val="24"/>
+        </w:rPr>
+        <w:t>` retorna `</w:t>
+      </w:r>
+      <w:proofErr w:type="spellStart"/>
+      <w:r>
+        <w:rPr>
+          <w:rFonts w:ascii="Arial" w:hAnsi="Arial" w:cs="Arial"/>
+          <w:sz w:val="24"/>
+          <w:szCs w:val="24"/>
+        </w:rPr>
+        <w:t>True</w:t>
+      </w:r>
+      <w:proofErr w:type="spellEnd"/>
+      <w:r>
+        <w:rPr>
+          <w:rFonts w:ascii="Arial" w:hAnsi="Arial" w:cs="Arial"/>
+          <w:sz w:val="24"/>
+          <w:szCs w:val="24"/>
+        </w:rPr>
+        <w:t>` apenas se ambos os operandos forem `</w:t>
+      </w:r>
+      <w:proofErr w:type="spellStart"/>
+      <w:r>
+        <w:rPr>
+          <w:rFonts w:ascii="Arial" w:hAnsi="Arial" w:cs="Arial"/>
+          <w:sz w:val="24"/>
+          <w:szCs w:val="24"/>
+        </w:rPr>
+        <w:t>True</w:t>
+      </w:r>
+      <w:proofErr w:type="spellEnd"/>
+      <w:r>
+        <w:rPr>
+          <w:rFonts w:ascii="Arial" w:hAnsi="Arial" w:cs="Arial"/>
+          <w:sz w:val="24"/>
+          <w:szCs w:val="24"/>
+        </w:rPr>
+        <w:t>`.</w:t>
+      </w:r>
+    </w:p>
+    <w:p>
+      <w:pPr>
+        <w:rPr>
+          <w:rFonts w:ascii="Arial" w:hAnsi="Arial" w:cs="Arial"/>
+          <w:sz w:val="24"/>
+          <w:szCs w:val="24"/>
+          <w:lang w:val="en-US"/>
+        </w:rPr>
+      </w:pPr>
+      <w:r>
+        <w:rPr>
+          <w:noProof/>
+        </w:rPr>
+        <w:drawing>
+          <wp:inline distT="0" distB="0" distL="0" distR="0" wp14:anchorId="74303FE2" wp14:editId="6988C82B">
+            <wp:extent cx="1434462" cy="1080000"/>
+            <wp:effectExtent l="0" t="0" r="0" b="6350"/>
+            <wp:docPr id="1764430855" name="Imagem 8" descr="Gráfico&#10;&#10;Descrição gerada automaticamente"/>
+            <wp:cNvGraphicFramePr>
+              <a:graphicFrameLocks xmlns:a="http://schemas.openxmlformats.org/drawingml/2006/main" noChangeAspect="1"/>
+            </wp:cNvGraphicFramePr>
+            <a:graphic xmlns:a="http://schemas.openxmlformats.org/drawingml/2006/main">
+              <a:graphicData uri="http://schemas.openxmlformats.org/drawingml/2006/picture">
+                <pic:pic xmlns:pic="http://schemas.openxmlformats.org/drawingml/2006/picture">
+                  <pic:nvPicPr>
+                    <pic:cNvPr id="1764430855" name="Imagem 8" descr="Gráfico&#10;&#10;Descrição gerada automaticamente"/>
+                    <pic:cNvPicPr>
+                      <a:picLocks noChangeAspect="1" noChangeArrowheads="1"/>
+                    </pic:cNvPicPr>
+                  </pic:nvPicPr>
+                  <pic:blipFill>
+                    <a:blip r:embed="rId30" cstate="print">
+                      <a:extLst>
+                        <a:ext uri="{28A0092B-C50C-407E-A947-70E740481C1C}">
+                          <a14:useLocalDpi xmlns:a14="http://schemas.microsoft.com/office/drawing/2010/main" val="0"/>
+                        </a:ext>
+                      </a:extLst>
+                    </a:blip>
+                    <a:srcRect/>
+                    <a:stretch>
+                      <a:fillRect/>
+                    </a:stretch>
+                  </pic:blipFill>
+                  <pic:spPr bwMode="auto">
+                    <a:xfrm>
+                      <a:off x="0" y="0"/>
+                      <a:ext cx="1434462" cy="1080000"/>
+                    </a:xfrm>
+                    <a:prstGeom prst="rect">
+                      <a:avLst/>
+                    </a:prstGeom>
+                    <a:noFill/>
+                    <a:ln>
+                      <a:noFill/>
+                    </a:ln>
+                  </pic:spPr>
+                </pic:pic>
+              </a:graphicData>
+            </a:graphic>
+          </wp:inline>
+        </w:drawing>
+      </w:r>
+    </w:p>
+    <w:p>
+      <w:pPr>
+        <w:rPr>
+          <w:rFonts w:ascii="Arial" w:hAnsi="Arial" w:cs="Arial"/>
+          <w:sz w:val="24"/>
+          <w:szCs w:val="24"/>
+          <w:lang w:val="en-US"/>
+        </w:rPr>
       </w:pPr>
     </w:p>
     <w:p>
@@ -3344,6 +4095,86 @@
           <w:szCs w:val="24"/>
         </w:rPr>
       </w:pPr>
+      <w:r>
+        <w:rPr>
+          <w:rFonts w:ascii="Arial" w:hAnsi="Arial" w:cs="Arial"/>
+          <w:sz w:val="24"/>
+          <w:szCs w:val="24"/>
+        </w:rPr>
+        <w:lastRenderedPageBreak/>
+        <w:t>Em R, o operador | é o “ou” lógico, retornando TRUE se pelo menos um dos operandos for TRUE.</w:t>
+      </w:r>
+    </w:p>
+    <w:p>
+      <w:pPr>
+        <w:rPr>
+          <w:rFonts w:ascii="Arial" w:hAnsi="Arial" w:cs="Arial"/>
+          <w:sz w:val="24"/>
+          <w:szCs w:val="24"/>
+        </w:rPr>
+      </w:pPr>
+      <w:r>
+        <w:rPr>
+          <w:noProof/>
+        </w:rPr>
+        <w:drawing>
+          <wp:inline distT="0" distB="0" distL="0" distR="0" wp14:anchorId="022B535A" wp14:editId="64C4B60C">
+            <wp:extent cx="1432596" cy="1080000"/>
+            <wp:effectExtent l="0" t="0" r="0" b="6350"/>
+            <wp:docPr id="1456665647" name="Imagem 9" descr="Interface gráfica do usuário&#10;&#10;Descrição gerada automaticamente"/>
+            <wp:cNvGraphicFramePr>
+              <a:graphicFrameLocks xmlns:a="http://schemas.openxmlformats.org/drawingml/2006/main" noChangeAspect="1"/>
+            </wp:cNvGraphicFramePr>
+            <a:graphic xmlns:a="http://schemas.openxmlformats.org/drawingml/2006/main">
+              <a:graphicData uri="http://schemas.openxmlformats.org/drawingml/2006/picture">
+                <pic:pic xmlns:pic="http://schemas.openxmlformats.org/drawingml/2006/picture">
+                  <pic:nvPicPr>
+                    <pic:cNvPr id="1456665647" name="Imagem 9" descr="Interface gráfica do usuário&#10;&#10;Descrição gerada automaticamente"/>
+                    <pic:cNvPicPr>
+                      <a:picLocks noChangeAspect="1" noChangeArrowheads="1"/>
+                    </pic:cNvPicPr>
+                  </pic:nvPicPr>
+                  <pic:blipFill>
+                    <a:blip r:embed="rId31" cstate="print">
+                      <a:extLst>
+                        <a:ext uri="{28A0092B-C50C-407E-A947-70E740481C1C}">
+                          <a14:useLocalDpi xmlns:a14="http://schemas.microsoft.com/office/drawing/2010/main" val="0"/>
+                        </a:ext>
+                      </a:extLst>
+                    </a:blip>
+                    <a:srcRect/>
+                    <a:stretch>
+                      <a:fillRect/>
+                    </a:stretch>
+                  </pic:blipFill>
+                  <pic:spPr bwMode="auto">
+                    <a:xfrm>
+                      <a:off x="0" y="0"/>
+                      <a:ext cx="1432596" cy="1080000"/>
+                    </a:xfrm>
+                    <a:prstGeom prst="rect">
+                      <a:avLst/>
+                    </a:prstGeom>
+                    <a:noFill/>
+                    <a:ln>
+                      <a:noFill/>
+                    </a:ln>
+                  </pic:spPr>
+                </pic:pic>
+              </a:graphicData>
+            </a:graphic>
+          </wp:inline>
+        </w:drawing>
+      </w:r>
+    </w:p>
+    <w:p>
+      <w:pPr>
+        <w:rPr>
+          <w:rFonts w:ascii="Arial" w:hAnsi="Arial" w:cs="Arial"/>
+          <w:sz w:val="24"/>
+          <w:szCs w:val="24"/>
+        </w:rPr>
+      </w:pPr>
     </w:p>
     <w:p>
       <w:pPr>
@@ -3434,6 +4265,112 @@
           <w:szCs w:val="24"/>
         </w:rPr>
       </w:pPr>
+      <w:r>
+        <w:rPr>
+          <w:rFonts w:ascii="Arial" w:hAnsi="Arial" w:cs="Arial"/>
+          <w:sz w:val="24"/>
+          <w:szCs w:val="24"/>
+        </w:rPr>
+        <w:t xml:space="preserve">A função </w:t>
+      </w:r>
+      <w:proofErr w:type="spellStart"/>
+      <w:r>
+        <w:rPr>
+          <w:rFonts w:ascii="Arial" w:hAnsi="Arial" w:cs="Arial"/>
+          <w:sz w:val="24"/>
+          <w:szCs w:val="24"/>
+        </w:rPr>
+        <w:t>datetime.now</w:t>
+      </w:r>
+      <w:proofErr w:type="spellEnd"/>
+      <w:r>
+        <w:rPr>
+          <w:rFonts w:ascii="Arial" w:hAnsi="Arial" w:cs="Arial"/>
+          <w:sz w:val="24"/>
+          <w:szCs w:val="24"/>
+        </w:rPr>
+        <w:t xml:space="preserve">() da biblioteca </w:t>
+      </w:r>
+      <w:proofErr w:type="spellStart"/>
+      <w:r>
+        <w:rPr>
+          <w:rFonts w:ascii="Arial" w:hAnsi="Arial" w:cs="Arial"/>
+          <w:sz w:val="24"/>
+          <w:szCs w:val="24"/>
+        </w:rPr>
+        <w:t>datetime</w:t>
+      </w:r>
+      <w:proofErr w:type="spellEnd"/>
+      <w:r>
+        <w:rPr>
+          <w:rFonts w:ascii="Arial" w:hAnsi="Arial" w:cs="Arial"/>
+          <w:sz w:val="24"/>
+          <w:szCs w:val="24"/>
+        </w:rPr>
+        <w:t xml:space="preserve"> retorna a data e hora atuais.</w:t>
+      </w:r>
+    </w:p>
+    <w:p>
+      <w:pPr>
+        <w:rPr>
+          <w:rFonts w:ascii="Arial" w:hAnsi="Arial" w:cs="Arial"/>
+          <w:sz w:val="24"/>
+          <w:szCs w:val="24"/>
+        </w:rPr>
+      </w:pPr>
+      <w:r>
+        <w:rPr>
+          <w:noProof/>
+        </w:rPr>
+        <w:drawing>
+          <wp:inline distT="0" distB="0" distL="0" distR="0" wp14:anchorId="361E9D95" wp14:editId="402EF6F4">
+            <wp:extent cx="1434462" cy="1080000"/>
+            <wp:effectExtent l="0" t="0" r="0" b="6350"/>
+            <wp:docPr id="259798747" name="Imagem 10" descr="Interface gráfica do usuário&#10;&#10;Descrição gerada automaticamente com confiança baixa"/>
+            <wp:cNvGraphicFramePr>
+              <a:graphicFrameLocks xmlns:a="http://schemas.openxmlformats.org/drawingml/2006/main" noChangeAspect="1"/>
+            </wp:cNvGraphicFramePr>
+            <a:graphic xmlns:a="http://schemas.openxmlformats.org/drawingml/2006/main">
+              <a:graphicData uri="http://schemas.openxmlformats.org/drawingml/2006/picture">
+                <pic:pic xmlns:pic="http://schemas.openxmlformats.org/drawingml/2006/picture">
+                  <pic:nvPicPr>
+                    <pic:cNvPr id="259798747" name="Imagem 10" descr="Interface gráfica do usuário&#10;&#10;Descrição gerada automaticamente com confiança baixa"/>
+                    <pic:cNvPicPr>
+                      <a:picLocks noChangeAspect="1" noChangeArrowheads="1"/>
+                    </pic:cNvPicPr>
+                  </pic:nvPicPr>
+                  <pic:blipFill>
+                    <a:blip r:embed="rId32" cstate="print">
+                      <a:extLst>
+                        <a:ext uri="{28A0092B-C50C-407E-A947-70E740481C1C}">
+                          <a14:useLocalDpi xmlns:a14="http://schemas.microsoft.com/office/drawing/2010/main" val="0"/>
+                        </a:ext>
+                      </a:extLst>
+                    </a:blip>
+                    <a:srcRect/>
+                    <a:stretch>
+                      <a:fillRect/>
+                    </a:stretch>
+                  </pic:blipFill>
+                  <pic:spPr bwMode="auto">
+                    <a:xfrm>
+                      <a:off x="0" y="0"/>
+                      <a:ext cx="1434462" cy="1080000"/>
+                    </a:xfrm>
+                    <a:prstGeom prst="rect">
+                      <a:avLst/>
+                    </a:prstGeom>
+                    <a:noFill/>
+                    <a:ln>
+                      <a:noFill/>
+                    </a:ln>
+                  </pic:spPr>
+                </pic:pic>
+              </a:graphicData>
+            </a:graphic>
+          </wp:inline>
+        </w:drawing>
+      </w:r>
     </w:p>
     <w:p>
       <w:pPr>
@@ -3469,7 +4406,6 @@
         <w:t xml:space="preserve">data &lt;- </w:t>
       </w:r>
       <w:proofErr w:type="spellStart"/>
-      <w:proofErr w:type="gramStart"/>
       <w:r>
         <w:rPr>
           <w:rFonts w:ascii="Arial" w:hAnsi="Arial" w:cs="Arial"/>
@@ -3479,7 +4415,6 @@
         <w:t>as.Date</w:t>
       </w:r>
       <w:proofErr w:type="spellEnd"/>
-      <w:proofErr w:type="gramEnd"/>
       <w:r>
         <w:rPr>
           <w:rFonts w:ascii="Arial" w:hAnsi="Arial" w:cs="Arial"/>
@@ -3497,6 +4432,137 @@
           <w:szCs w:val="24"/>
         </w:rPr>
       </w:pPr>
+      <w:r>
+        <w:rPr>
+          <w:rFonts w:ascii="Arial" w:hAnsi="Arial" w:cs="Arial"/>
+          <w:sz w:val="24"/>
+          <w:szCs w:val="24"/>
+        </w:rPr>
+        <w:t xml:space="preserve">A resposta será, </w:t>
+      </w:r>
+      <w:proofErr w:type="spellStart"/>
+      <w:r>
+        <w:rPr>
+          <w:rFonts w:ascii="Arial" w:hAnsi="Arial" w:cs="Arial"/>
+          <w:sz w:val="24"/>
+          <w:szCs w:val="24"/>
+        </w:rPr>
+        <w:t>format</w:t>
+      </w:r>
+      <w:proofErr w:type="spellEnd"/>
+      <w:r>
+        <w:rPr>
+          <w:rFonts w:ascii="Arial" w:hAnsi="Arial" w:cs="Arial"/>
+          <w:sz w:val="24"/>
+          <w:szCs w:val="24"/>
+        </w:rPr>
+        <w:t>(data, “%d-%m-%Y”)</w:t>
+      </w:r>
+      <w:r>
+        <w:rPr>
+          <w:rFonts w:ascii="Arial" w:hAnsi="Arial" w:cs="Arial"/>
+          <w:sz w:val="24"/>
+          <w:szCs w:val="24"/>
+        </w:rPr>
+        <w:t>.</w:t>
+      </w:r>
+    </w:p>
+    <w:p>
+      <w:pPr>
+        <w:rPr>
+          <w:rFonts w:ascii="Arial" w:hAnsi="Arial" w:cs="Arial"/>
+          <w:sz w:val="24"/>
+          <w:szCs w:val="24"/>
+        </w:rPr>
+      </w:pPr>
+      <w:r>
+        <w:rPr>
+          <w:rFonts w:ascii="Arial" w:hAnsi="Arial" w:cs="Arial"/>
+          <w:sz w:val="24"/>
+          <w:szCs w:val="24"/>
+        </w:rPr>
+        <w:t xml:space="preserve">A função </w:t>
+      </w:r>
+      <w:proofErr w:type="spellStart"/>
+      <w:r>
+        <w:rPr>
+          <w:rFonts w:ascii="Arial" w:hAnsi="Arial" w:cs="Arial"/>
+          <w:sz w:val="24"/>
+          <w:szCs w:val="24"/>
+        </w:rPr>
+        <w:t>format</w:t>
+      </w:r>
+      <w:proofErr w:type="spellEnd"/>
+      <w:r>
+        <w:rPr>
+          <w:rFonts w:ascii="Arial" w:hAnsi="Arial" w:cs="Arial"/>
+          <w:sz w:val="24"/>
+          <w:szCs w:val="24"/>
+        </w:rPr>
+        <w:t>() em R é usada para formatar datas de acordo com um padrão especificado.</w:t>
+      </w:r>
+    </w:p>
+    <w:p>
+      <w:pPr>
+        <w:rPr>
+          <w:rFonts w:ascii="Arial" w:hAnsi="Arial" w:cs="Arial"/>
+          <w:sz w:val="24"/>
+          <w:szCs w:val="24"/>
+        </w:rPr>
+      </w:pPr>
+      <w:r>
+        <w:rPr>
+          <w:noProof/>
+        </w:rPr>
+        <w:drawing>
+          <wp:inline distT="0" distB="0" distL="0" distR="0" wp14:anchorId="36552BE9" wp14:editId="28D2F5DD">
+            <wp:extent cx="1434462" cy="1080000"/>
+            <wp:effectExtent l="0" t="0" r="0" b="6350"/>
+            <wp:docPr id="1429853834" name="Imagem 11" descr="Interface gráfica do usuário&#10;&#10;Descrição gerada automaticamente"/>
+            <wp:cNvGraphicFramePr>
+              <a:graphicFrameLocks xmlns:a="http://schemas.openxmlformats.org/drawingml/2006/main" noChangeAspect="1"/>
+            </wp:cNvGraphicFramePr>
+            <a:graphic xmlns:a="http://schemas.openxmlformats.org/drawingml/2006/main">
+              <a:graphicData uri="http://schemas.openxmlformats.org/drawingml/2006/picture">
+                <pic:pic xmlns:pic="http://schemas.openxmlformats.org/drawingml/2006/picture">
+                  <pic:nvPicPr>
+                    <pic:cNvPr id="1429853834" name="Imagem 11" descr="Interface gráfica do usuário&#10;&#10;Descrição gerada automaticamente"/>
+                    <pic:cNvPicPr>
+                      <a:picLocks noChangeAspect="1" noChangeArrowheads="1"/>
+                    </pic:cNvPicPr>
+                  </pic:nvPicPr>
+                  <pic:blipFill>
+                    <a:blip r:embed="rId33" cstate="print">
+                      <a:extLst>
+                        <a:ext uri="{28A0092B-C50C-407E-A947-70E740481C1C}">
+                          <a14:useLocalDpi xmlns:a14="http://schemas.microsoft.com/office/drawing/2010/main" val="0"/>
+                        </a:ext>
+                      </a:extLst>
+                    </a:blip>
+                    <a:srcRect/>
+                    <a:stretch>
+                      <a:fillRect/>
+                    </a:stretch>
+                  </pic:blipFill>
+                  <pic:spPr bwMode="auto">
+                    <a:xfrm>
+                      <a:off x="0" y="0"/>
+                      <a:ext cx="1434462" cy="1080000"/>
+                    </a:xfrm>
+                    <a:prstGeom prst="rect">
+                      <a:avLst/>
+                    </a:prstGeom>
+                    <a:noFill/>
+                    <a:ln>
+                      <a:noFill/>
+                    </a:ln>
+                  </pic:spPr>
+                </pic:pic>
+              </a:graphicData>
+            </a:graphic>
+          </wp:inline>
+        </w:drawing>
+      </w:r>
     </w:p>
     <w:p>
       <w:pPr>
@@ -3587,7 +4653,6 @@
         <w:t xml:space="preserve"> </w:t>
       </w:r>
       <w:proofErr w:type="spellStart"/>
-      <w:proofErr w:type="gramStart"/>
       <w:r>
         <w:rPr>
           <w:rFonts w:ascii="Arial" w:hAnsi="Arial" w:cs="Arial"/>
@@ -3603,16 +4668,7 @@
           <w:sz w:val="24"/>
           <w:szCs w:val="24"/>
         </w:rPr>
-        <w:t>(</w:t>
-      </w:r>
-      <w:proofErr w:type="gramEnd"/>
-      <w:r>
-        <w:rPr>
-          <w:rFonts w:ascii="Arial" w:hAnsi="Arial" w:cs="Arial"/>
-          <w:sz w:val="24"/>
-          <w:szCs w:val="24"/>
-        </w:rPr>
-        <w:t>Enum):</w:t>
+        <w:t>(Enum):</w:t>
       </w:r>
     </w:p>
     <w:p>
@@ -3708,6 +4764,104 @@
           <w:szCs w:val="24"/>
         </w:rPr>
       </w:pPr>
+      <w:r>
+        <w:rPr>
+          <w:rFonts w:ascii="Arial" w:hAnsi="Arial" w:cs="Arial"/>
+          <w:sz w:val="24"/>
+          <w:szCs w:val="24"/>
+        </w:rPr>
+        <w:t xml:space="preserve">A resposta será </w:t>
+      </w:r>
+      <w:proofErr w:type="spellStart"/>
+      <w:r>
+        <w:rPr>
+          <w:rFonts w:ascii="Arial" w:hAnsi="Arial" w:cs="Arial"/>
+          <w:sz w:val="24"/>
+          <w:szCs w:val="24"/>
+        </w:rPr>
+        <w:t>DiasDaSemana.Quarta</w:t>
+      </w:r>
+      <w:proofErr w:type="spellEnd"/>
+    </w:p>
+    <w:p>
+      <w:pPr>
+        <w:rPr>
+          <w:rFonts w:ascii="Arial" w:hAnsi="Arial" w:cs="Arial"/>
+          <w:sz w:val="24"/>
+          <w:szCs w:val="24"/>
+        </w:rPr>
+      </w:pPr>
+      <w:r>
+        <w:rPr>
+          <w:rFonts w:ascii="Arial" w:hAnsi="Arial" w:cs="Arial"/>
+          <w:sz w:val="24"/>
+          <w:szCs w:val="24"/>
+        </w:rPr>
+        <w:t>Para acessar um membro de uma enumeração em Python, usamos o nome da enumeração seguido do ponto e o nome do membro.</w:t>
+      </w:r>
+    </w:p>
+    <w:p>
+      <w:pPr>
+        <w:rPr>
+          <w:rFonts w:ascii="Arial" w:hAnsi="Arial" w:cs="Arial"/>
+          <w:sz w:val="24"/>
+          <w:szCs w:val="24"/>
+        </w:rPr>
+      </w:pPr>
+      <w:r>
+        <w:rPr>
+          <w:noProof/>
+        </w:rPr>
+        <w:lastRenderedPageBreak/>
+        <w:drawing>
+          <wp:inline distT="0" distB="0" distL="0" distR="0" wp14:anchorId="4656BEC6" wp14:editId="28099180">
+            <wp:extent cx="1420615" cy="1080000"/>
+            <wp:effectExtent l="0" t="0" r="8255" b="6350"/>
+            <wp:docPr id="1990268549" name="Imagem 12" descr="Interface gráfica do usuário, Site&#10;&#10;Descrição gerada automaticamente"/>
+            <wp:cNvGraphicFramePr>
+              <a:graphicFrameLocks xmlns:a="http://schemas.openxmlformats.org/drawingml/2006/main" noChangeAspect="1"/>
+            </wp:cNvGraphicFramePr>
+            <a:graphic xmlns:a="http://schemas.openxmlformats.org/drawingml/2006/main">
+              <a:graphicData uri="http://schemas.openxmlformats.org/drawingml/2006/picture">
+                <pic:pic xmlns:pic="http://schemas.openxmlformats.org/drawingml/2006/picture">
+                  <pic:nvPicPr>
+                    <pic:cNvPr id="1990268549" name="Imagem 12" descr="Interface gráfica do usuário, Site&#10;&#10;Descrição gerada automaticamente"/>
+                    <pic:cNvPicPr>
+                      <a:picLocks noChangeAspect="1" noChangeArrowheads="1"/>
+                    </pic:cNvPicPr>
+                  </pic:nvPicPr>
+                  <pic:blipFill>
+                    <a:blip r:embed="rId34" cstate="print">
+                      <a:extLst>
+                        <a:ext uri="{28A0092B-C50C-407E-A947-70E740481C1C}">
+                          <a14:useLocalDpi xmlns:a14="http://schemas.microsoft.com/office/drawing/2010/main" val="0"/>
+                        </a:ext>
+                      </a:extLst>
+                    </a:blip>
+                    <a:srcRect/>
+                    <a:stretch>
+                      <a:fillRect/>
+                    </a:stretch>
+                  </pic:blipFill>
+                  <pic:spPr bwMode="auto">
+                    <a:xfrm>
+                      <a:off x="0" y="0"/>
+                      <a:ext cx="1420615" cy="1080000"/>
+                    </a:xfrm>
+                    <a:prstGeom prst="rect">
+                      <a:avLst/>
+                    </a:prstGeom>
+                    <a:noFill/>
+                    <a:ln>
+                      <a:noFill/>
+                    </a:ln>
+                  </pic:spPr>
+                </pic:pic>
+              </a:graphicData>
+            </a:graphic>
+          </wp:inline>
+        </w:drawing>
+      </w:r>
     </w:p>
     <w:p>
       <w:pPr>
@@ -3725,19 +4879,89 @@
         </w:rPr>
         <w:t>32) Em R, como você cria uma enumeração chamada Cores com os valores "Vermelho", "Verde" e "Azul" usando a biblioteca enum?</w:t>
       </w:r>
-    </w:p>
-    <w:p>
-      <w:pPr>
-        <w:rPr>
-          <w:rFonts w:ascii="Arial" w:hAnsi="Arial" w:cs="Arial"/>
-          <w:sz w:val="24"/>
-          <w:szCs w:val="24"/>
-        </w:rPr>
-      </w:pPr>
+      <w:r>
+        <w:rPr>
+          <w:rFonts w:ascii="Arial" w:hAnsi="Arial" w:cs="Arial"/>
+          <w:sz w:val="24"/>
+          <w:szCs w:val="24"/>
+        </w:rPr>
+        <w:t>.</w:t>
+      </w:r>
+    </w:p>
+    <w:p>
+      <w:pPr>
+        <w:rPr>
+          <w:rFonts w:ascii="Arial" w:hAnsi="Arial" w:cs="Arial"/>
+          <w:sz w:val="24"/>
+          <w:szCs w:val="24"/>
+        </w:rPr>
+      </w:pPr>
+    </w:p>
+    <w:p>
+      <w:pPr>
+        <w:rPr>
+          <w:rFonts w:ascii="Arial" w:hAnsi="Arial" w:cs="Arial"/>
+          <w:sz w:val="24"/>
+          <w:szCs w:val="24"/>
+        </w:rPr>
+      </w:pPr>
+      <w:r>
+        <w:rPr>
+          <w:noProof/>
+        </w:rPr>
+        <w:drawing>
+          <wp:inline distT="0" distB="0" distL="0" distR="0" wp14:anchorId="7B217D5F" wp14:editId="075A2351">
+            <wp:extent cx="1424555" cy="1080000"/>
+            <wp:effectExtent l="0" t="0" r="4445" b="6350"/>
+            <wp:docPr id="1000361101" name="Imagem 13" descr="Uma imagem contendo Site&#10;&#10;Descrição gerada automaticamente"/>
+            <wp:cNvGraphicFramePr>
+              <a:graphicFrameLocks xmlns:a="http://schemas.openxmlformats.org/drawingml/2006/main" noChangeAspect="1"/>
+            </wp:cNvGraphicFramePr>
+            <a:graphic xmlns:a="http://schemas.openxmlformats.org/drawingml/2006/main">
+              <a:graphicData uri="http://schemas.openxmlformats.org/drawingml/2006/picture">
+                <pic:pic xmlns:pic="http://schemas.openxmlformats.org/drawingml/2006/picture">
+                  <pic:nvPicPr>
+                    <pic:cNvPr id="1000361101" name="Imagem 13" descr="Uma imagem contendo Site&#10;&#10;Descrição gerada automaticamente"/>
+                    <pic:cNvPicPr>
+                      <a:picLocks noChangeAspect="1" noChangeArrowheads="1"/>
+                    </pic:cNvPicPr>
+                  </pic:nvPicPr>
+                  <pic:blipFill>
+                    <a:blip r:embed="rId35" cstate="print">
+                      <a:extLst>
+                        <a:ext uri="{28A0092B-C50C-407E-A947-70E740481C1C}">
+                          <a14:useLocalDpi xmlns:a14="http://schemas.microsoft.com/office/drawing/2010/main" val="0"/>
+                        </a:ext>
+                      </a:extLst>
+                    </a:blip>
+                    <a:srcRect/>
+                    <a:stretch>
+                      <a:fillRect/>
+                    </a:stretch>
+                  </pic:blipFill>
+                  <pic:spPr bwMode="auto">
+                    <a:xfrm>
+                      <a:off x="0" y="0"/>
+                      <a:ext cx="1424555" cy="1080000"/>
+                    </a:xfrm>
+                    <a:prstGeom prst="rect">
+                      <a:avLst/>
+                    </a:prstGeom>
+                    <a:noFill/>
+                    <a:ln>
+                      <a:noFill/>
+                    </a:ln>
+                  </pic:spPr>
+                </pic:pic>
+              </a:graphicData>
+            </a:graphic>
+          </wp:inline>
+        </w:drawing>
+      </w:r>
     </w:p>
     <w:sectPr>
       <w:pgSz w:w="11906" w:h="16838"/>
-      <w:pgMar w:top="1276" w:right="566" w:bottom="1417" w:left="851" w:header="708" w:footer="708" w:gutter="0"/>
+      <w:pgMar w:top="993" w:right="566" w:bottom="1417" w:left="851" w:header="708" w:footer="708" w:gutter="0"/>
       <w:cols w:space="708"/>
       <w:docGrid w:linePitch="360"/>
     </w:sectPr>

</xml_diff>